<commit_message>
adding Sitraka folder and updating Strategie de communication file
</commit_message>
<xml_diff>
--- a/Malik/Cahier des clauses techniques détaillées.docx
+++ b/Malik/Cahier des clauses techniques détaillées.docx
@@ -7,7 +7,7 @@
         <w:pStyle w:val="Paragraphedeliste"/>
         <w:numPr>
           <w:ilvl w:val="0"/>
-          <w:numId w:val="1"/>
+          <w:numId w:val="4"/>
         </w:numPr>
         <w:rPr>
           <w:rFonts w:ascii="Cascadia Code" w:hAnsi="Cascadia Code" w:cs="Cascadia Code"/>
@@ -154,6 +154,7 @@
                 <w:rFonts w:ascii="Garamond" w:hAnsi="Garamond"/>
                 <w:b/>
                 <w:bCs/>
+                <w:noProof/>
               </w:rPr>
               <w:drawing>
                 <wp:inline distT="0" distB="0" distL="0" distR="0" wp14:anchorId="493A1120" wp14:editId="50B6CA40">
@@ -253,15 +254,7 @@
                 <w:sz w:val="24"/>
                 <w:szCs w:val="24"/>
               </w:rPr>
-              <w:t> : PWA ou progressive Web App.</w:t>
-            </w:r>
-            <w:r>
-              <w:rPr>
-                <w:rFonts w:ascii="Garamond" w:hAnsi="Garamond"/>
-                <w:sz w:val="24"/>
-                <w:szCs w:val="24"/>
-              </w:rPr>
-              <w:t xml:space="preserve"> Il </w:t>
+              <w:t xml:space="preserve"> : PWA ou progressive Web App. Il </w:t>
             </w:r>
             <w:proofErr w:type="spellStart"/>
             <w:r>
@@ -364,6 +357,7 @@
                 <w:rFonts w:ascii="Garamond" w:hAnsi="Garamond"/>
                 <w:b/>
                 <w:bCs/>
+                <w:noProof/>
               </w:rPr>
               <w:drawing>
                 <wp:inline distT="0" distB="0" distL="0" distR="0" wp14:anchorId="0DB6AAC0" wp14:editId="30978294">
@@ -550,6 +544,7 @@
                 <w:rFonts w:ascii="Garamond" w:hAnsi="Garamond"/>
                 <w:b/>
                 <w:bCs/>
+                <w:noProof/>
               </w:rPr>
               <w:drawing>
                 <wp:inline distT="0" distB="0" distL="0" distR="0" wp14:anchorId="47329BB8" wp14:editId="2F0E2779">
@@ -719,15 +714,7 @@
           <w:b/>
           <w:bCs/>
         </w:rPr>
-        <w:t>Back</w:t>
-      </w:r>
-      <w:r>
-        <w:rPr>
-          <w:rFonts w:ascii="Garamond" w:hAnsi="Garamond"/>
-          <w:b/>
-          <w:bCs/>
-        </w:rPr>
-        <w:t>-end</w:t>
+        <w:t>Back-end</w:t>
       </w:r>
       <w:proofErr w:type="spellEnd"/>
     </w:p>
@@ -817,6 +804,9 @@
               <w:t xml:space="preserve"> </w:t>
             </w:r>
             <w:r>
+              <w:rPr>
+                <w:noProof/>
+              </w:rPr>
               <w:drawing>
                 <wp:inline distT="0" distB="0" distL="0" distR="0" wp14:anchorId="67159FE0" wp14:editId="43A337BB">
                   <wp:extent cx="1828958" cy="510584"/>
@@ -1088,6 +1078,7 @@
                 <w:rFonts w:ascii="Garamond" w:hAnsi="Garamond"/>
                 <w:b/>
                 <w:bCs/>
+                <w:noProof/>
               </w:rPr>
               <w:drawing>
                 <wp:inline distT="0" distB="0" distL="0" distR="0" wp14:anchorId="6A22F108" wp14:editId="79134C39">
@@ -1241,15 +1232,7 @@
           <w:b/>
           <w:bCs/>
         </w:rPr>
-        <w:t>C</w:t>
-      </w:r>
-      <w:r>
-        <w:rPr>
-          <w:rFonts w:ascii="Garamond" w:hAnsi="Garamond"/>
-          <w:b/>
-          <w:bCs/>
-        </w:rPr>
-        <w:t>ompatibilités navigateur</w:t>
+        <w:t>Compatibilités navigateur</w:t>
       </w:r>
     </w:p>
     <w:p>
@@ -2650,6 +2633,7 @@
                 <w:rFonts w:ascii="Garamond" w:hAnsi="Garamond"/>
                 <w:b/>
                 <w:bCs/>
+                <w:noProof/>
               </w:rPr>
               <w:drawing>
                 <wp:inline distT="0" distB="0" distL="0" distR="0" wp14:anchorId="74D2D39D" wp14:editId="0A82C215">
@@ -2866,6 +2850,7 @@
                 <w:rFonts w:ascii="Garamond" w:hAnsi="Garamond"/>
                 <w:b/>
                 <w:bCs/>
+                <w:noProof/>
                 <w:sz w:val="24"/>
                 <w:szCs w:val="24"/>
               </w:rPr>
@@ -3242,6 +3227,7 @@
                 <w:rFonts w:ascii="Garamond" w:hAnsi="Garamond"/>
                 <w:b/>
                 <w:bCs/>
+                <w:noProof/>
                 <w:sz w:val="24"/>
                 <w:szCs w:val="24"/>
               </w:rPr>
@@ -3875,6 +3861,7 @@
                 <w:rFonts w:ascii="Garamond" w:hAnsi="Garamond"/>
                 <w:b/>
                 <w:bCs/>
+                <w:noProof/>
                 <w:sz w:val="24"/>
                 <w:szCs w:val="24"/>
               </w:rPr>
@@ -4079,6 +4066,7 @@
                 <w:rFonts w:ascii="Garamond" w:hAnsi="Garamond"/>
                 <w:b/>
                 <w:bCs/>
+                <w:noProof/>
                 <w:sz w:val="24"/>
                 <w:szCs w:val="24"/>
               </w:rPr>
@@ -4281,6 +4269,7 @@
                 <w:rFonts w:ascii="Garamond" w:hAnsi="Garamond"/>
                 <w:b/>
                 <w:bCs/>
+                <w:noProof/>
                 <w:sz w:val="24"/>
                 <w:szCs w:val="24"/>
               </w:rPr>
@@ -4583,6 +4572,7 @@
                 <w:rFonts w:ascii="Garamond" w:hAnsi="Garamond"/>
                 <w:b/>
                 <w:bCs/>
+                <w:noProof/>
                 <w:sz w:val="24"/>
                 <w:szCs w:val="24"/>
               </w:rPr>
@@ -4743,6 +4733,92 @@
 <file path=word/numbering.xml><?xml version="1.0" encoding="utf-8"?>
 <w:numbering xmlns:wpc="http://schemas.microsoft.com/office/word/2010/wordprocessingCanvas" xmlns:cx="http://schemas.microsoft.com/office/drawing/2014/chartex" xmlns:cx1="http://schemas.microsoft.com/office/drawing/2015/9/8/chartex" xmlns:cx2="http://schemas.microsoft.com/office/drawing/2015/10/21/chartex" xmlns:cx3="http://schemas.microsoft.com/office/drawing/2016/5/9/chartex" xmlns:cx4="http://schemas.microsoft.com/office/drawing/2016/5/10/chartex" xmlns:cx5="http://schemas.microsoft.com/office/drawing/2016/5/11/chartex" xmlns:cx6="http://schemas.microsoft.com/office/drawing/2016/5/12/chartex" xmlns:cx7="http://schemas.microsoft.com/office/drawing/2016/5/13/chartex" xmlns:cx8="http://schemas.microsoft.com/office/drawing/2016/5/14/chartex" xmlns:mc="http://schemas.openxmlformats.org/markup-compatibility/2006" xmlns:aink="http://schemas.microsoft.com/office/drawing/2016/ink" xmlns:am3d="http://schemas.microsoft.com/office/drawing/2017/model3d" xmlns:o="urn:schemas-microsoft-com:office:office" xmlns:oel="http://schemas.microsoft.com/office/2019/extlst" xmlns:r="http://schemas.openxmlformats.org/officeDocument/2006/relationships" xmlns:m="http://schemas.openxmlformats.org/officeDocument/2006/math" xmlns:v="urn:schemas-microsoft-com:vml" xmlns:wp14="http://schemas.microsoft.com/office/word/2010/wordprocessingDrawing" xmlns:wp="http://schemas.openxmlformats.org/drawingml/2006/wordprocessingDrawing" xmlns:w10="urn:schemas-microsoft-com:office:word" xmlns:w="http://schemas.openxmlformats.org/wordprocessingml/2006/main" xmlns:w14="http://schemas.microsoft.com/office/word/2010/wordml" xmlns:w15="http://schemas.microsoft.com/office/word/2012/wordml" xmlns:w16cex="http://schemas.microsoft.com/office/word/2018/wordml/cex" xmlns:w16cid="http://schemas.microsoft.com/office/word/2016/wordml/cid" xmlns:w16="http://schemas.microsoft.com/office/word/2018/wordml" xmlns:w16du="http://schemas.microsoft.com/office/word/2023/wordml/word16du" xmlns:w16sdtdh="http://schemas.microsoft.com/office/word/2020/wordml/sdtdatahash" xmlns:w16se="http://schemas.microsoft.com/office/word/2015/wordml/symex" xmlns:wpg="http://schemas.microsoft.com/office/word/2010/wordprocessingGroup" xmlns:wpi="http://schemas.microsoft.com/office/word/2010/wordprocessingInk" xmlns:wne="http://schemas.microsoft.com/office/word/2006/wordml" xmlns:wps="http://schemas.microsoft.com/office/word/2010/wordprocessingShape" mc:Ignorable="w14 w15 w16se w16cid w16 w16cex w16sdtdh w16du wp14">
   <w:abstractNum w:abstractNumId="0" w15:restartNumberingAfterBreak="0">
+    <w:nsid w:val="300D17C5"/>
+    <w:multiLevelType w:val="hybridMultilevel"/>
+    <w:tmpl w:val="176CCE14"/>
+    <w:lvl w:ilvl="0" w:tplc="040C0015">
+      <w:start w:val="1"/>
+      <w:numFmt w:val="upperLetter"/>
+      <w:lvlText w:val="%1."/>
+      <w:lvlJc w:val="left"/>
+      <w:pPr>
+        <w:ind w:left="1080" w:hanging="360"/>
+      </w:pPr>
+    </w:lvl>
+    <w:lvl w:ilvl="1" w:tplc="FFFFFFFF" w:tentative="1">
+      <w:start w:val="1"/>
+      <w:numFmt w:val="lowerLetter"/>
+      <w:lvlText w:val="%2."/>
+      <w:lvlJc w:val="left"/>
+      <w:pPr>
+        <w:ind w:left="1800" w:hanging="360"/>
+      </w:pPr>
+    </w:lvl>
+    <w:lvl w:ilvl="2" w:tplc="FFFFFFFF" w:tentative="1">
+      <w:start w:val="1"/>
+      <w:numFmt w:val="lowerRoman"/>
+      <w:lvlText w:val="%3."/>
+      <w:lvlJc w:val="right"/>
+      <w:pPr>
+        <w:ind w:left="2520" w:hanging="180"/>
+      </w:pPr>
+    </w:lvl>
+    <w:lvl w:ilvl="3" w:tplc="FFFFFFFF" w:tentative="1">
+      <w:start w:val="1"/>
+      <w:numFmt w:val="decimal"/>
+      <w:lvlText w:val="%4."/>
+      <w:lvlJc w:val="left"/>
+      <w:pPr>
+        <w:ind w:left="3240" w:hanging="360"/>
+      </w:pPr>
+    </w:lvl>
+    <w:lvl w:ilvl="4" w:tplc="FFFFFFFF" w:tentative="1">
+      <w:start w:val="1"/>
+      <w:numFmt w:val="lowerLetter"/>
+      <w:lvlText w:val="%5."/>
+      <w:lvlJc w:val="left"/>
+      <w:pPr>
+        <w:ind w:left="3960" w:hanging="360"/>
+      </w:pPr>
+    </w:lvl>
+    <w:lvl w:ilvl="5" w:tplc="FFFFFFFF" w:tentative="1">
+      <w:start w:val="1"/>
+      <w:numFmt w:val="lowerRoman"/>
+      <w:lvlText w:val="%6."/>
+      <w:lvlJc w:val="right"/>
+      <w:pPr>
+        <w:ind w:left="4680" w:hanging="180"/>
+      </w:pPr>
+    </w:lvl>
+    <w:lvl w:ilvl="6" w:tplc="FFFFFFFF" w:tentative="1">
+      <w:start w:val="1"/>
+      <w:numFmt w:val="decimal"/>
+      <w:lvlText w:val="%7."/>
+      <w:lvlJc w:val="left"/>
+      <w:pPr>
+        <w:ind w:left="5400" w:hanging="360"/>
+      </w:pPr>
+    </w:lvl>
+    <w:lvl w:ilvl="7" w:tplc="FFFFFFFF" w:tentative="1">
+      <w:start w:val="1"/>
+      <w:numFmt w:val="lowerLetter"/>
+      <w:lvlText w:val="%8."/>
+      <w:lvlJc w:val="left"/>
+      <w:pPr>
+        <w:ind w:left="6120" w:hanging="360"/>
+      </w:pPr>
+    </w:lvl>
+    <w:lvl w:ilvl="8" w:tplc="FFFFFFFF" w:tentative="1">
+      <w:start w:val="1"/>
+      <w:numFmt w:val="lowerRoman"/>
+      <w:lvlText w:val="%9."/>
+      <w:lvlJc w:val="right"/>
+      <w:pPr>
+        <w:ind w:left="6840" w:hanging="180"/>
+      </w:pPr>
+    </w:lvl>
+  </w:abstractNum>
+  <w:abstractNum w:abstractNumId="1" w15:restartNumberingAfterBreak="0">
     <w:nsid w:val="4040136F"/>
     <w:multiLevelType w:val="hybridMultilevel"/>
     <w:tmpl w:val="78747516"/>
@@ -4828,7 +4904,7 @@
       </w:pPr>
     </w:lvl>
   </w:abstractNum>
-  <w:abstractNum w:abstractNumId="1" w15:restartNumberingAfterBreak="0">
+  <w:abstractNum w:abstractNumId="2" w15:restartNumberingAfterBreak="0">
     <w:nsid w:val="67D072A3"/>
     <w:multiLevelType w:val="hybridMultilevel"/>
     <w:tmpl w:val="3EB2AF12"/>
@@ -4914,7 +4990,7 @@
       </w:pPr>
     </w:lvl>
   </w:abstractNum>
-  <w:abstractNum w:abstractNumId="2" w15:restartNumberingAfterBreak="0">
+  <w:abstractNum w:abstractNumId="3" w15:restartNumberingAfterBreak="0">
     <w:nsid w:val="78384CA6"/>
     <w:multiLevelType w:val="hybridMultilevel"/>
     <w:tmpl w:val="5406DCF2"/>
@@ -5028,13 +5104,16 @@
     </w:lvl>
   </w:abstractNum>
   <w:num w:numId="1" w16cid:durableId="109327691">
-    <w:abstractNumId w:val="0"/>
+    <w:abstractNumId w:val="1"/>
   </w:num>
   <w:num w:numId="2" w16cid:durableId="1162550069">
-    <w:abstractNumId w:val="1"/>
+    <w:abstractNumId w:val="2"/>
   </w:num>
   <w:num w:numId="3" w16cid:durableId="1286883982">
-    <w:abstractNumId w:val="2"/>
+    <w:abstractNumId w:val="3"/>
+  </w:num>
+  <w:num w:numId="4" w16cid:durableId="600339263">
+    <w:abstractNumId w:val="0"/>
   </w:num>
 </w:numbering>
 </file>

</xml_diff>